<commit_message>
removed hobbiesSection in Resume
</commit_message>
<xml_diff>
--- a/Resume_YousufMd.docx
+++ b/Resume_YousufMd.docx
@@ -103,6 +103,7 @@
           <w:sz w:val="16"/>
         </w:rPr>
       </w:pPr>
+      <w:proofErr w:type="gramStart"/>
       <w:r>
         <w:rPr>
           <w:b/>
@@ -110,7 +111,17 @@
           <w:w w:val="105"/>
           <w:sz w:val="16"/>
         </w:rPr>
-        <w:t>aqieb.javed1996</w:t>
+        <w:t>aqieb.javed</w:t>
+      </w:r>
+      <w:proofErr w:type="gramEnd"/>
+      <w:r>
+        <w:rPr>
+          <w:b/>
+          <w:color w:val="666666"/>
+          <w:w w:val="105"/>
+          <w:sz w:val="16"/>
+        </w:rPr>
+        <w:t>1996</w:t>
       </w:r>
       <w:hyperlink r:id="rId5">
         <w:r>
@@ -1325,71 +1336,6 @@
           <w:sz w:val="16"/>
         </w:rPr>
       </w:pPr>
-    </w:p>
-    <w:p>
-      <w:pPr>
-        <w:pStyle w:val="Heading1"/>
-        <w:tabs>
-          <w:tab w:val="left" w:pos="4031"/>
-        </w:tabs>
-        <w:spacing w:before="202"/>
-        <w:rPr>
-          <w:u w:val="none"/>
-        </w:rPr>
-      </w:pPr>
-      <w:r>
-        <w:rPr>
-          <w:color w:val="3E0097"/>
-          <w:u w:val="thick" w:color="3E0097"/>
-        </w:rPr>
-        <w:t>HOBBIES</w:t>
-      </w:r>
-      <w:r>
-        <w:rPr>
-          <w:color w:val="3E0097"/>
-          <w:u w:val="thick" w:color="3E0097"/>
-        </w:rPr>
-        <w:tab/>
-      </w:r>
-    </w:p>
-    <w:p>
-      <w:pPr>
-        <w:spacing w:before="227"/>
-        <w:ind w:left="108" w:right="307"/>
-        <w:rPr>
-          <w:sz w:val="16"/>
-        </w:rPr>
-      </w:pPr>
-      <w:hyperlink r:id="rId9" w:history="1">
-        <w:r>
-          <w:rPr>
-            <w:color w:val="666666"/>
-            <w:sz w:val="20"/>
-          </w:rPr>
-          <w:t>Reading</w:t>
-        </w:r>
-      </w:hyperlink>
-      <w:r>
-        <w:rPr>
-          <w:color w:val="666666"/>
-          <w:sz w:val="20"/>
-        </w:rPr>
-        <w:t xml:space="preserve"> novels</w:t>
-      </w:r>
-      <w:r>
-        <w:rPr>
-          <w:color w:val="666666"/>
-          <w:sz w:val="20"/>
-        </w:rPr>
-        <w:br/>
-      </w:r>
-      <w:r>
-        <w:rPr>
-          <w:color w:val="666666"/>
-          <w:sz w:val="20"/>
-        </w:rPr>
-        <w:t>Badminton and cricket</w:t>
-      </w:r>
     </w:p>
     <w:sectPr>
       <w:pgSz w:w="11910" w:h="16840"/>

</xml_diff>